<commit_message>
Cambios en informe, casos de uso y diagramas de secuencia
</commit_message>
<xml_diff>
--- a/Entregable1-Editado.docx
+++ b/Entregable1-Editado.docx
@@ -10,11 +10,9 @@
         </w:rPr>
       </w:pPr>
       <w:r>
-        <w:rPr>
-          <w:lang w:val="es-CL"/>
-        </w:rPr>
+        <w:rPr/>
         <w:drawing>
-          <wp:inline distT="0" distB="1270" distL="0" distR="1270">
+          <wp:inline distT="0" distB="0" distL="0" distR="0">
             <wp:extent cx="5612130" cy="786130"/>
             <wp:effectExtent l="0" t="0" r="0" b="0"/>
             <wp:docPr id="1" name="Imagen 1" descr=""/>
@@ -369,13 +367,7 @@
         <w:rPr>
           <w:lang w:val="es-CL"/>
         </w:rPr>
-        <w:t>Int</w:t>
-      </w:r>
-      <w:r>
-        <w:rPr>
-          <w:lang w:val="es-CL"/>
-        </w:rPr>
-        <w:t>egrantes:</w:t>
+        <w:t>Integrantes:</w:t>
       </w:r>
     </w:p>
     <w:p>
@@ -397,7 +389,7 @@
         <w:tblStyle w:val="Table1"/>
         <w:tblW w:w="9540" w:type="dxa"/>
         <w:jc w:val="left"/>
-        <w:tblInd w:w="-22" w:type="dxa"/>
+        <w:tblInd w:w="-29" w:type="dxa"/>
         <w:tblBorders>
           <w:top w:val="single" w:sz="6" w:space="0" w:color="00000A"/>
           <w:left w:val="single" w:sz="6" w:space="0" w:color="00000A"/>
@@ -408,15 +400,15 @@
         </w:tblBorders>
         <w:tblCellMar>
           <w:top w:w="100" w:type="dxa"/>
-          <w:left w:w="76" w:type="dxa"/>
+          <w:left w:w="68" w:type="dxa"/>
           <w:bottom w:w="100" w:type="dxa"/>
           <w:right w:w="100" w:type="dxa"/>
         </w:tblCellMar>
         <w:tblLook w:val="0600"/>
       </w:tblPr>
       <w:tblGrid>
-        <w:gridCol w:w="2082"/>
-        <w:gridCol w:w="5298"/>
+        <w:gridCol w:w="2081"/>
+        <w:gridCol w:w="5299"/>
         <w:gridCol w:w="2160"/>
       </w:tblGrid>
       <w:tr>
@@ -425,7 +417,7 @@
         </w:trPr>
         <w:tc>
           <w:tcPr>
-            <w:tcW w:w="2082" w:type="dxa"/>
+            <w:tcW w:w="2081" w:type="dxa"/>
             <w:tcBorders>
               <w:top w:val="single" w:sz="6" w:space="0" w:color="00000A"/>
               <w:left w:val="single" w:sz="6" w:space="0" w:color="00000A"/>
@@ -436,7 +428,7 @@
             </w:tcBorders>
             <w:shd w:fill="auto" w:val="clear"/>
             <w:tcMar>
-              <w:left w:w="76" w:type="dxa"/>
+              <w:left w:w="68" w:type="dxa"/>
             </w:tcMar>
           </w:tcPr>
           <w:p>
@@ -457,7 +449,7 @@
         </w:tc>
         <w:tc>
           <w:tcPr>
-            <w:tcW w:w="5298" w:type="dxa"/>
+            <w:tcW w:w="5299" w:type="dxa"/>
             <w:tcBorders>
               <w:top w:val="single" w:sz="6" w:space="0" w:color="00000A"/>
               <w:left w:val="single" w:sz="6" w:space="0" w:color="00000A"/>
@@ -468,7 +460,7 @@
             </w:tcBorders>
             <w:shd w:fill="auto" w:val="clear"/>
             <w:tcMar>
-              <w:left w:w="76" w:type="dxa"/>
+              <w:left w:w="68" w:type="dxa"/>
             </w:tcMar>
           </w:tcPr>
           <w:p>
@@ -505,7 +497,7 @@
             </w:tcBorders>
             <w:shd w:fill="auto" w:val="clear"/>
             <w:tcMar>
-              <w:left w:w="76" w:type="dxa"/>
+              <w:left w:w="68" w:type="dxa"/>
             </w:tcMar>
           </w:tcPr>
           <w:p>
@@ -536,7 +528,7 @@
         </w:trPr>
         <w:tc>
           <w:tcPr>
-            <w:tcW w:w="2082" w:type="dxa"/>
+            <w:tcW w:w="2081" w:type="dxa"/>
             <w:tcBorders>
               <w:top w:val="single" w:sz="6" w:space="0" w:color="00000A"/>
               <w:left w:val="single" w:sz="6" w:space="0" w:color="00000A"/>
@@ -547,7 +539,7 @@
             </w:tcBorders>
             <w:shd w:fill="auto" w:val="clear"/>
             <w:tcMar>
-              <w:left w:w="76" w:type="dxa"/>
+              <w:left w:w="68" w:type="dxa"/>
             </w:tcMar>
           </w:tcPr>
           <w:p>
@@ -573,7 +565,7 @@
         </w:tc>
         <w:tc>
           <w:tcPr>
-            <w:tcW w:w="5298" w:type="dxa"/>
+            <w:tcW w:w="5299" w:type="dxa"/>
             <w:tcBorders>
               <w:top w:val="single" w:sz="6" w:space="0" w:color="00000A"/>
               <w:left w:val="single" w:sz="6" w:space="0" w:color="00000A"/>
@@ -584,7 +576,7 @@
             </w:tcBorders>
             <w:shd w:fill="auto" w:val="clear"/>
             <w:tcMar>
-              <w:left w:w="76" w:type="dxa"/>
+              <w:left w:w="68" w:type="dxa"/>
             </w:tcMar>
           </w:tcPr>
           <w:p>
@@ -622,7 +614,7 @@
             </w:tcBorders>
             <w:shd w:fill="auto" w:val="clear"/>
             <w:tcMar>
-              <w:left w:w="76" w:type="dxa"/>
+              <w:left w:w="68" w:type="dxa"/>
             </w:tcMar>
           </w:tcPr>
           <w:p>
@@ -634,15 +626,13 @@
               <w:spacing w:lineRule="auto" w:line="276" w:before="0" w:after="0"/>
               <w:ind w:left="0" w:right="0" w:hanging="0"/>
               <w:jc w:val="left"/>
-              <w:rPr>
-                <w:lang w:val="es-CL"/>
-              </w:rPr>
-            </w:pPr>
-            <w:r>
-              <w:rPr>
-                <w:lang w:val="es-CL"/>
-              </w:rPr>
-              <w:t>-</w:t>
+              <w:rPr/>
+            </w:pPr>
+            <w:r>
+              <w:rPr>
+                <w:lang w:val="es-CL"/>
+              </w:rPr>
+              <w:t>975196815</w:t>
             </w:r>
           </w:p>
         </w:tc>
@@ -653,7 +643,7 @@
         </w:trPr>
         <w:tc>
           <w:tcPr>
-            <w:tcW w:w="2082" w:type="dxa"/>
+            <w:tcW w:w="2081" w:type="dxa"/>
             <w:tcBorders>
               <w:top w:val="single" w:sz="6" w:space="0" w:color="00000A"/>
               <w:left w:val="single" w:sz="6" w:space="0" w:color="00000A"/>
@@ -664,7 +654,7 @@
             </w:tcBorders>
             <w:shd w:fill="auto" w:val="clear"/>
             <w:tcMar>
-              <w:left w:w="76" w:type="dxa"/>
+              <w:left w:w="68" w:type="dxa"/>
             </w:tcMar>
           </w:tcPr>
           <w:p>
@@ -684,37 +674,13 @@
               <w:rPr>
                 <w:lang w:val="es-CL"/>
               </w:rPr>
-              <w:t>Gerardo</w:t>
-            </w:r>
-            <w:r>
-              <w:rPr>
-                <w:lang w:val="es-CL"/>
-              </w:rPr>
-              <w:t xml:space="preserve"> N</w:t>
-            </w:r>
-            <w:r>
-              <w:rPr>
-                <w:lang w:val="es-CL"/>
-              </w:rPr>
-              <w:t>eu</w:t>
-            </w:r>
-            <w:r>
-              <w:rPr>
-                <w:lang w:val="es-CL"/>
-              </w:rPr>
-              <w:t>man</w:t>
-            </w:r>
-            <w:r>
-              <w:rPr>
-                <w:lang w:val="es-CL"/>
-              </w:rPr>
-              <w:t>n</w:t>
-            </w:r>
-          </w:p>
-        </w:tc>
-        <w:tc>
-          <w:tcPr>
-            <w:tcW w:w="5298" w:type="dxa"/>
+              <w:t>Gerardo Neumann</w:t>
+            </w:r>
+          </w:p>
+        </w:tc>
+        <w:tc>
+          <w:tcPr>
+            <w:tcW w:w="5299" w:type="dxa"/>
             <w:tcBorders>
               <w:top w:val="single" w:sz="6" w:space="0" w:color="00000A"/>
               <w:left w:val="single" w:sz="6" w:space="0" w:color="00000A"/>
@@ -725,7 +691,7 @@
             </w:tcBorders>
             <w:shd w:fill="auto" w:val="clear"/>
             <w:tcMar>
-              <w:left w:w="76" w:type="dxa"/>
+              <w:left w:w="68" w:type="dxa"/>
             </w:tcMar>
           </w:tcPr>
           <w:p>
@@ -762,7 +728,7 @@
             </w:tcBorders>
             <w:shd w:fill="auto" w:val="clear"/>
             <w:tcMar>
-              <w:left w:w="76" w:type="dxa"/>
+              <w:left w:w="68" w:type="dxa"/>
             </w:tcMar>
           </w:tcPr>
           <w:p>
@@ -782,13 +748,7 @@
               <w:rPr>
                 <w:lang w:val="es-CL"/>
               </w:rPr>
-              <w:t>9</w:t>
-            </w:r>
-            <w:r>
-              <w:rPr>
-                <w:lang w:val="es-CL"/>
-              </w:rPr>
-              <w:t>56567526</w:t>
+              <w:t>956567526</w:t>
             </w:r>
           </w:p>
         </w:tc>
@@ -799,7 +759,7 @@
         </w:trPr>
         <w:tc>
           <w:tcPr>
-            <w:tcW w:w="2082" w:type="dxa"/>
+            <w:tcW w:w="2081" w:type="dxa"/>
             <w:tcBorders>
               <w:top w:val="single" w:sz="6" w:space="0" w:color="00000A"/>
               <w:left w:val="single" w:sz="6" w:space="0" w:color="00000A"/>
@@ -810,7 +770,7 @@
             </w:tcBorders>
             <w:shd w:fill="auto" w:val="clear"/>
             <w:tcMar>
-              <w:left w:w="76" w:type="dxa"/>
+              <w:left w:w="68" w:type="dxa"/>
             </w:tcMar>
           </w:tcPr>
           <w:p>
@@ -830,13 +790,7 @@
               <w:rPr>
                 <w:lang w:val="es-CL"/>
               </w:rPr>
-              <w:t>Seba</w:t>
-            </w:r>
-            <w:r>
-              <w:rPr>
-                <w:lang w:val="es-CL"/>
-              </w:rPr>
-              <w:t>stián</w:t>
+              <w:t>Sebastián</w:t>
             </w:r>
           </w:p>
           <w:p>
@@ -860,7 +814,7 @@
         </w:tc>
         <w:tc>
           <w:tcPr>
-            <w:tcW w:w="5298" w:type="dxa"/>
+            <w:tcW w:w="5299" w:type="dxa"/>
             <w:tcBorders>
               <w:top w:val="single" w:sz="6" w:space="0" w:color="00000A"/>
               <w:left w:val="single" w:sz="6" w:space="0" w:color="00000A"/>
@@ -871,7 +825,7 @@
             </w:tcBorders>
             <w:shd w:fill="auto" w:val="clear"/>
             <w:tcMar>
-              <w:left w:w="76" w:type="dxa"/>
+              <w:left w:w="68" w:type="dxa"/>
             </w:tcMar>
           </w:tcPr>
           <w:p>
@@ -908,7 +862,7 @@
             </w:tcBorders>
             <w:shd w:fill="auto" w:val="clear"/>
             <w:tcMar>
-              <w:left w:w="76" w:type="dxa"/>
+              <w:left w:w="68" w:type="dxa"/>
             </w:tcMar>
           </w:tcPr>
           <w:p>
@@ -920,15 +874,13 @@
               <w:spacing w:lineRule="auto" w:line="276" w:before="0" w:after="0"/>
               <w:ind w:left="0" w:right="0" w:hanging="0"/>
               <w:jc w:val="left"/>
-              <w:rPr>
-                <w:lang w:val="es-CL"/>
-              </w:rPr>
-            </w:pPr>
-            <w:r>
-              <w:rPr>
-                <w:lang w:val="es-CL"/>
-              </w:rPr>
-              <w:t>-</w:t>
+              <w:rPr/>
+            </w:pPr>
+            <w:r>
+              <w:rPr>
+                <w:lang w:val="es-CL"/>
+              </w:rPr>
+              <w:t>972623591</w:t>
             </w:r>
           </w:p>
         </w:tc>
@@ -999,7 +951,9 @@
         </w:rPr>
       </w:pPr>
       <w:r>
-        <w:rPr/>
+        <w:rPr>
+          <w:lang w:val="es-CL"/>
+        </w:rPr>
       </w:r>
     </w:p>
     <w:tbl>
@@ -1007,7 +961,7 @@
         <w:tblStyle w:val="Table2"/>
         <w:tblW w:w="9030" w:type="dxa"/>
         <w:jc w:val="left"/>
-        <w:tblInd w:w="-37" w:type="dxa"/>
+        <w:tblInd w:w="-46" w:type="dxa"/>
         <w:tblBorders>
           <w:top w:val="single" w:sz="8" w:space="0" w:color="000001"/>
           <w:left w:val="single" w:sz="8" w:space="0" w:color="000001"/>
@@ -1018,7 +972,7 @@
         </w:tblBorders>
         <w:tblCellMar>
           <w:top w:w="100" w:type="dxa"/>
-          <w:left w:w="70" w:type="dxa"/>
+          <w:left w:w="60" w:type="dxa"/>
           <w:bottom w:w="100" w:type="dxa"/>
           <w:right w:w="100" w:type="dxa"/>
         </w:tblCellMar>
@@ -1044,7 +998,7 @@
             </w:tcBorders>
             <w:shd w:fill="auto" w:val="clear"/>
             <w:tcMar>
-              <w:left w:w="70" w:type="dxa"/>
+              <w:left w:w="60" w:type="dxa"/>
             </w:tcMar>
           </w:tcPr>
           <w:p>
@@ -1077,7 +1031,7 @@
             </w:tcBorders>
             <w:shd w:fill="auto" w:val="clear"/>
             <w:tcMar>
-              <w:left w:w="70" w:type="dxa"/>
+              <w:left w:w="60" w:type="dxa"/>
             </w:tcMar>
           </w:tcPr>
           <w:p>
@@ -1110,7 +1064,7 @@
             </w:tcBorders>
             <w:shd w:fill="auto" w:val="clear"/>
             <w:tcMar>
-              <w:left w:w="70" w:type="dxa"/>
+              <w:left w:w="60" w:type="dxa"/>
             </w:tcMar>
           </w:tcPr>
           <w:p>
@@ -1146,7 +1100,7 @@
             </w:tcBorders>
             <w:shd w:fill="auto" w:val="clear"/>
             <w:tcMar>
-              <w:left w:w="70" w:type="dxa"/>
+              <w:left w:w="60" w:type="dxa"/>
             </w:tcMar>
           </w:tcPr>
           <w:p>
@@ -1179,7 +1133,7 @@
             </w:tcBorders>
             <w:shd w:fill="auto" w:val="clear"/>
             <w:tcMar>
-              <w:left w:w="70" w:type="dxa"/>
+              <w:left w:w="60" w:type="dxa"/>
             </w:tcMar>
           </w:tcPr>
           <w:p>
@@ -1212,7 +1166,7 @@
             </w:tcBorders>
             <w:shd w:fill="auto" w:val="clear"/>
             <w:tcMar>
-              <w:left w:w="70" w:type="dxa"/>
+              <w:left w:w="60" w:type="dxa"/>
             </w:tcMar>
           </w:tcPr>
           <w:p>
@@ -1248,7 +1202,7 @@
             </w:tcBorders>
             <w:shd w:fill="auto" w:val="clear"/>
             <w:tcMar>
-              <w:left w:w="70" w:type="dxa"/>
+              <w:left w:w="60" w:type="dxa"/>
             </w:tcMar>
           </w:tcPr>
           <w:p>
@@ -1281,7 +1235,7 @@
             </w:tcBorders>
             <w:shd w:fill="auto" w:val="clear"/>
             <w:tcMar>
-              <w:left w:w="70" w:type="dxa"/>
+              <w:left w:w="60" w:type="dxa"/>
             </w:tcMar>
           </w:tcPr>
           <w:p>
@@ -1314,7 +1268,7 @@
             </w:tcBorders>
             <w:shd w:fill="auto" w:val="clear"/>
             <w:tcMar>
-              <w:left w:w="70" w:type="dxa"/>
+              <w:left w:w="60" w:type="dxa"/>
             </w:tcMar>
           </w:tcPr>
           <w:p>
@@ -1352,7 +1306,7 @@
             </w:tcBorders>
             <w:shd w:fill="auto" w:val="clear"/>
             <w:tcMar>
-              <w:left w:w="70" w:type="dxa"/>
+              <w:left w:w="60" w:type="dxa"/>
             </w:tcMar>
           </w:tcPr>
           <w:p>
@@ -1385,35 +1339,23 @@
             </w:tcBorders>
             <w:shd w:fill="auto" w:val="clear"/>
             <w:tcMar>
-              <w:left w:w="70" w:type="dxa"/>
-            </w:tcMar>
-          </w:tcPr>
-          <w:p>
-            <w:pPr>
-              <w:pStyle w:val="Normal"/>
-              <w:widowControl w:val="false"/>
-              <w:spacing w:lineRule="auto" w:line="240" w:before="0" w:after="0"/>
-              <w:rPr>
-                <w:lang w:val="es-CL"/>
-              </w:rPr>
-            </w:pPr>
-            <w:r>
-              <w:rPr>
-                <w:lang w:val="es-CL"/>
-              </w:rPr>
-              <w:t>El sistema debe mostrar datos de contactos por proyecto al Admin</w:t>
-            </w:r>
-            <w:r>
-              <w:rPr>
-                <w:lang w:val="es-CL"/>
-              </w:rPr>
-              <w:t>istrador</w:t>
-            </w:r>
-            <w:r>
-              <w:rPr>
-                <w:lang w:val="es-CL"/>
-              </w:rPr>
-              <w:t>.</w:t>
+              <w:left w:w="60" w:type="dxa"/>
+            </w:tcMar>
+          </w:tcPr>
+          <w:p>
+            <w:pPr>
+              <w:pStyle w:val="Normal"/>
+              <w:widowControl w:val="false"/>
+              <w:spacing w:lineRule="auto" w:line="240" w:before="0" w:after="0"/>
+              <w:rPr>
+                <w:lang w:val="es-CL"/>
+              </w:rPr>
+            </w:pPr>
+            <w:r>
+              <w:rPr>
+                <w:lang w:val="es-CL"/>
+              </w:rPr>
+              <w:t>El sistema debe mostrar datos de contactos por proyecto al Administrador.</w:t>
             </w:r>
           </w:p>
         </w:tc>
@@ -1430,7 +1372,7 @@
             </w:tcBorders>
             <w:shd w:fill="auto" w:val="clear"/>
             <w:tcMar>
-              <w:left w:w="70" w:type="dxa"/>
+              <w:left w:w="60" w:type="dxa"/>
             </w:tcMar>
           </w:tcPr>
           <w:p>
@@ -1468,7 +1410,7 @@
             </w:tcBorders>
             <w:shd w:fill="auto" w:val="clear"/>
             <w:tcMar>
-              <w:left w:w="70" w:type="dxa"/>
+              <w:left w:w="60" w:type="dxa"/>
             </w:tcMar>
           </w:tcPr>
           <w:p>
@@ -1501,7 +1443,7 @@
             </w:tcBorders>
             <w:shd w:fill="auto" w:val="clear"/>
             <w:tcMar>
-              <w:left w:w="70" w:type="dxa"/>
+              <w:left w:w="60" w:type="dxa"/>
             </w:tcMar>
           </w:tcPr>
           <w:p>
@@ -1549,7 +1491,7 @@
             </w:tcBorders>
             <w:shd w:fill="auto" w:val="clear"/>
             <w:tcMar>
-              <w:left w:w="70" w:type="dxa"/>
+              <w:left w:w="60" w:type="dxa"/>
             </w:tcMar>
           </w:tcPr>
           <w:p>
@@ -1587,7 +1529,7 @@
             </w:tcBorders>
             <w:shd w:fill="auto" w:val="clear"/>
             <w:tcMar>
-              <w:left w:w="70" w:type="dxa"/>
+              <w:left w:w="60" w:type="dxa"/>
             </w:tcMar>
           </w:tcPr>
           <w:p>
@@ -1620,35 +1562,23 @@
             </w:tcBorders>
             <w:shd w:fill="auto" w:val="clear"/>
             <w:tcMar>
-              <w:left w:w="70" w:type="dxa"/>
-            </w:tcMar>
-          </w:tcPr>
-          <w:p>
-            <w:pPr>
-              <w:pStyle w:val="Normal"/>
-              <w:widowControl w:val="false"/>
-              <w:spacing w:lineRule="auto" w:line="240" w:before="0" w:after="0"/>
-              <w:rPr>
-                <w:lang w:val="es-CL"/>
-              </w:rPr>
-            </w:pPr>
-            <w:r>
-              <w:rPr>
-                <w:lang w:val="es-CL"/>
-              </w:rPr>
-              <w:t xml:space="preserve">El sistema debe proveer datos de desempeño de </w:t>
-            </w:r>
-            <w:r>
-              <w:rPr>
-                <w:lang w:val="es-CL"/>
-              </w:rPr>
-              <w:t>Encuestadores</w:t>
-            </w:r>
-            <w:r>
-              <w:rPr>
-                <w:lang w:val="es-CL"/>
-              </w:rPr>
-              <w:t>.</w:t>
+              <w:left w:w="60" w:type="dxa"/>
+            </w:tcMar>
+          </w:tcPr>
+          <w:p>
+            <w:pPr>
+              <w:pStyle w:val="Normal"/>
+              <w:widowControl w:val="false"/>
+              <w:spacing w:lineRule="auto" w:line="240" w:before="0" w:after="0"/>
+              <w:rPr>
+                <w:lang w:val="es-CL"/>
+              </w:rPr>
+            </w:pPr>
+            <w:r>
+              <w:rPr>
+                <w:lang w:val="es-CL"/>
+              </w:rPr>
+              <w:t>El sistema debe proveer datos de desempeño de Encuestadores.</w:t>
             </w:r>
           </w:p>
         </w:tc>
@@ -1665,7 +1595,7 @@
             </w:tcBorders>
             <w:shd w:fill="auto" w:val="clear"/>
             <w:tcMar>
-              <w:left w:w="70" w:type="dxa"/>
+              <w:left w:w="60" w:type="dxa"/>
             </w:tcMar>
           </w:tcPr>
           <w:p>
@@ -1703,7 +1633,7 @@
             </w:tcBorders>
             <w:shd w:fill="auto" w:val="clear"/>
             <w:tcMar>
-              <w:left w:w="70" w:type="dxa"/>
+              <w:left w:w="60" w:type="dxa"/>
             </w:tcMar>
           </w:tcPr>
           <w:p>
@@ -1736,35 +1666,23 @@
             </w:tcBorders>
             <w:shd w:fill="auto" w:val="clear"/>
             <w:tcMar>
-              <w:left w:w="70" w:type="dxa"/>
-            </w:tcMar>
-          </w:tcPr>
-          <w:p>
-            <w:pPr>
-              <w:pStyle w:val="Normal"/>
-              <w:widowControl w:val="false"/>
-              <w:spacing w:lineRule="auto" w:line="240" w:before="0" w:after="0"/>
-              <w:rPr>
-                <w:lang w:val="es-CL"/>
-              </w:rPr>
-            </w:pPr>
-            <w:r>
-              <w:rPr>
-                <w:lang w:val="es-CL"/>
-              </w:rPr>
-              <w:t xml:space="preserve">El sistema debe poder crear, leer, actualizar y eliminar datos de </w:t>
-            </w:r>
-            <w:r>
-              <w:rPr>
-                <w:lang w:val="es-CL"/>
-              </w:rPr>
-              <w:t>Encuestadores</w:t>
-            </w:r>
-            <w:r>
-              <w:rPr>
-                <w:lang w:val="es-CL"/>
-              </w:rPr>
-              <w:t>.</w:t>
+              <w:left w:w="60" w:type="dxa"/>
+            </w:tcMar>
+          </w:tcPr>
+          <w:p>
+            <w:pPr>
+              <w:pStyle w:val="Normal"/>
+              <w:widowControl w:val="false"/>
+              <w:spacing w:lineRule="auto" w:line="240" w:before="0" w:after="0"/>
+              <w:rPr>
+                <w:lang w:val="es-CL"/>
+              </w:rPr>
+            </w:pPr>
+            <w:r>
+              <w:rPr>
+                <w:lang w:val="es-CL"/>
+              </w:rPr>
+              <w:t>El sistema debe poder crear, leer, actualizar y eliminar datos de Encuestadores.</w:t>
             </w:r>
           </w:p>
         </w:tc>
@@ -1781,7 +1699,7 @@
             </w:tcBorders>
             <w:shd w:fill="auto" w:val="clear"/>
             <w:tcMar>
-              <w:left w:w="70" w:type="dxa"/>
+              <w:left w:w="60" w:type="dxa"/>
             </w:tcMar>
           </w:tcPr>
           <w:p>
@@ -1819,7 +1737,7 @@
             </w:tcBorders>
             <w:shd w:fill="auto" w:val="clear"/>
             <w:tcMar>
-              <w:left w:w="70" w:type="dxa"/>
+              <w:left w:w="60" w:type="dxa"/>
             </w:tcMar>
           </w:tcPr>
           <w:p>
@@ -1852,35 +1770,23 @@
             </w:tcBorders>
             <w:shd w:fill="auto" w:val="clear"/>
             <w:tcMar>
-              <w:left w:w="70" w:type="dxa"/>
-            </w:tcMar>
-          </w:tcPr>
-          <w:p>
-            <w:pPr>
-              <w:pStyle w:val="Normal"/>
-              <w:widowControl w:val="false"/>
-              <w:spacing w:lineRule="auto" w:line="240" w:before="0" w:after="0"/>
-              <w:rPr>
-                <w:lang w:val="es-CL"/>
-              </w:rPr>
-            </w:pPr>
-            <w:r>
-              <w:rPr>
-                <w:lang w:val="es-CL"/>
-              </w:rPr>
-              <w:t>El sistema debe poder mostrar datos de contacto y la opci</w:t>
-            </w:r>
-            <w:r>
-              <w:rPr>
-                <w:lang w:val="es-CL"/>
-              </w:rPr>
-              <w:t>ó</w:t>
-            </w:r>
-            <w:r>
-              <w:rPr>
-                <w:lang w:val="es-CL"/>
-              </w:rPr>
-              <w:t>n de llamar.</w:t>
+              <w:left w:w="60" w:type="dxa"/>
+            </w:tcMar>
+          </w:tcPr>
+          <w:p>
+            <w:pPr>
+              <w:pStyle w:val="Normal"/>
+              <w:widowControl w:val="false"/>
+              <w:spacing w:lineRule="auto" w:line="240" w:before="0" w:after="0"/>
+              <w:rPr>
+                <w:lang w:val="es-CL"/>
+              </w:rPr>
+            </w:pPr>
+            <w:r>
+              <w:rPr>
+                <w:lang w:val="es-CL"/>
+              </w:rPr>
+              <w:t>El sistema debe poder mostrar datos de contacto y la opción de llamar.</w:t>
             </w:r>
           </w:p>
         </w:tc>
@@ -1897,7 +1803,7 @@
             </w:tcBorders>
             <w:shd w:fill="auto" w:val="clear"/>
             <w:tcMar>
-              <w:left w:w="70" w:type="dxa"/>
+              <w:left w:w="60" w:type="dxa"/>
             </w:tcMar>
           </w:tcPr>
           <w:p>
@@ -1935,7 +1841,7 @@
             </w:tcBorders>
             <w:shd w:fill="auto" w:val="clear"/>
             <w:tcMar>
-              <w:left w:w="70" w:type="dxa"/>
+              <w:left w:w="60" w:type="dxa"/>
             </w:tcMar>
           </w:tcPr>
           <w:p>
@@ -1968,7 +1874,7 @@
             </w:tcBorders>
             <w:shd w:fill="auto" w:val="clear"/>
             <w:tcMar>
-              <w:left w:w="70" w:type="dxa"/>
+              <w:left w:w="60" w:type="dxa"/>
             </w:tcMar>
           </w:tcPr>
           <w:p>
@@ -2001,7 +1907,7 @@
             </w:tcBorders>
             <w:shd w:fill="auto" w:val="clear"/>
             <w:tcMar>
-              <w:left w:w="70" w:type="dxa"/>
+              <w:left w:w="60" w:type="dxa"/>
             </w:tcMar>
           </w:tcPr>
           <w:p>
@@ -2039,7 +1945,7 @@
             </w:tcBorders>
             <w:shd w:fill="auto" w:val="clear"/>
             <w:tcMar>
-              <w:left w:w="70" w:type="dxa"/>
+              <w:left w:w="60" w:type="dxa"/>
             </w:tcMar>
           </w:tcPr>
           <w:p>
@@ -2072,29 +1978,23 @@
             </w:tcBorders>
             <w:shd w:fill="auto" w:val="clear"/>
             <w:tcMar>
-              <w:left w:w="70" w:type="dxa"/>
-            </w:tcMar>
-          </w:tcPr>
-          <w:p>
-            <w:pPr>
-              <w:pStyle w:val="Normal"/>
-              <w:widowControl w:val="false"/>
-              <w:spacing w:lineRule="auto" w:line="240" w:before="0" w:after="0"/>
-              <w:rPr>
-                <w:lang w:val="es-CL"/>
-              </w:rPr>
-            </w:pPr>
-            <w:r>
-              <w:rPr>
-                <w:lang w:val="es-CL"/>
-              </w:rPr>
-              <w:t xml:space="preserve">El sistema muestra la opción de cortar </w:t>
-            </w:r>
-            <w:r>
-              <w:rPr>
-                <w:lang w:val="es-CL"/>
-              </w:rPr>
-              <w:t>durante la llamada.</w:t>
+              <w:left w:w="60" w:type="dxa"/>
+            </w:tcMar>
+          </w:tcPr>
+          <w:p>
+            <w:pPr>
+              <w:pStyle w:val="Normal"/>
+              <w:widowControl w:val="false"/>
+              <w:spacing w:lineRule="auto" w:line="240" w:before="0" w:after="0"/>
+              <w:rPr>
+                <w:lang w:val="es-CL"/>
+              </w:rPr>
+            </w:pPr>
+            <w:r>
+              <w:rPr>
+                <w:lang w:val="es-CL"/>
+              </w:rPr>
+              <w:t>El sistema muestra la opción de cortar durante la llamada.</w:t>
             </w:r>
           </w:p>
         </w:tc>
@@ -2111,7 +2011,7 @@
             </w:tcBorders>
             <w:shd w:fill="auto" w:val="clear"/>
             <w:tcMar>
-              <w:left w:w="70" w:type="dxa"/>
+              <w:left w:w="60" w:type="dxa"/>
             </w:tcMar>
           </w:tcPr>
           <w:p>
@@ -2149,7 +2049,7 @@
             </w:tcBorders>
             <w:shd w:fill="auto" w:val="clear"/>
             <w:tcMar>
-              <w:left w:w="70" w:type="dxa"/>
+              <w:left w:w="60" w:type="dxa"/>
             </w:tcMar>
           </w:tcPr>
           <w:p>
@@ -2182,35 +2082,23 @@
             </w:tcBorders>
             <w:shd w:fill="auto" w:val="clear"/>
             <w:tcMar>
-              <w:left w:w="70" w:type="dxa"/>
-            </w:tcMar>
-          </w:tcPr>
-          <w:p>
-            <w:pPr>
-              <w:pStyle w:val="Normal"/>
-              <w:widowControl w:val="false"/>
-              <w:spacing w:lineRule="auto" w:line="240" w:before="0" w:after="0"/>
-              <w:rPr>
-                <w:lang w:val="es-CL"/>
-              </w:rPr>
-            </w:pPr>
-            <w:r>
-              <w:rPr>
-                <w:lang w:val="es-CL"/>
-              </w:rPr>
-              <w:t xml:space="preserve">El sistema, tras inicializar llamada debe desplegar encuesta a ser llenada por el </w:t>
-            </w:r>
-            <w:r>
-              <w:rPr>
-                <w:lang w:val="es-CL"/>
-              </w:rPr>
-              <w:t>E</w:t>
-            </w:r>
-            <w:r>
-              <w:rPr>
-                <w:lang w:val="es-CL"/>
-              </w:rPr>
-              <w:t>ncuestador.</w:t>
+              <w:left w:w="60" w:type="dxa"/>
+            </w:tcMar>
+          </w:tcPr>
+          <w:p>
+            <w:pPr>
+              <w:pStyle w:val="Normal"/>
+              <w:widowControl w:val="false"/>
+              <w:spacing w:lineRule="auto" w:line="240" w:before="0" w:after="0"/>
+              <w:rPr>
+                <w:lang w:val="es-CL"/>
+              </w:rPr>
+            </w:pPr>
+            <w:r>
+              <w:rPr>
+                <w:lang w:val="es-CL"/>
+              </w:rPr>
+              <w:t>El sistema, tras inicializar llamada debe desplegar encuesta a ser llenada por el Encuestador.</w:t>
             </w:r>
           </w:p>
         </w:tc>
@@ -2227,7 +2115,7 @@
             </w:tcBorders>
             <w:shd w:fill="auto" w:val="clear"/>
             <w:tcMar>
-              <w:left w:w="70" w:type="dxa"/>
+              <w:left w:w="60" w:type="dxa"/>
             </w:tcMar>
           </w:tcPr>
           <w:p>
@@ -2265,7 +2153,7 @@
             </w:tcBorders>
             <w:shd w:fill="auto" w:val="clear"/>
             <w:tcMar>
-              <w:left w:w="70" w:type="dxa"/>
+              <w:left w:w="60" w:type="dxa"/>
             </w:tcMar>
           </w:tcPr>
           <w:p>
@@ -2298,7 +2186,7 @@
             </w:tcBorders>
             <w:shd w:fill="auto" w:val="clear"/>
             <w:tcMar>
-              <w:left w:w="70" w:type="dxa"/>
+              <w:left w:w="60" w:type="dxa"/>
             </w:tcMar>
           </w:tcPr>
           <w:p>
@@ -2331,7 +2219,7 @@
             </w:tcBorders>
             <w:shd w:fill="auto" w:val="clear"/>
             <w:tcMar>
-              <w:left w:w="70" w:type="dxa"/>
+              <w:left w:w="60" w:type="dxa"/>
             </w:tcMar>
           </w:tcPr>
           <w:p>
@@ -2369,7 +2257,7 @@
             </w:tcBorders>
             <w:shd w:fill="auto" w:val="clear"/>
             <w:tcMar>
-              <w:left w:w="70" w:type="dxa"/>
+              <w:left w:w="60" w:type="dxa"/>
             </w:tcMar>
           </w:tcPr>
           <w:p>
@@ -2402,47 +2290,23 @@
             </w:tcBorders>
             <w:shd w:fill="auto" w:val="clear"/>
             <w:tcMar>
-              <w:left w:w="70" w:type="dxa"/>
-            </w:tcMar>
-          </w:tcPr>
-          <w:p>
-            <w:pPr>
-              <w:pStyle w:val="Normal"/>
-              <w:widowControl w:val="false"/>
-              <w:spacing w:lineRule="auto" w:line="240" w:before="0" w:after="0"/>
-              <w:rPr>
-                <w:lang w:val="es-CL"/>
-              </w:rPr>
-            </w:pPr>
-            <w:r>
-              <w:rPr>
-                <w:lang w:val="es-CL"/>
-              </w:rPr>
-              <w:t>E</w:t>
-            </w:r>
-            <w:r>
-              <w:rPr>
-                <w:lang w:val="es-CL"/>
-              </w:rPr>
-              <w:t>l</w:t>
-            </w:r>
-            <w:r>
-              <w:rPr>
-                <w:lang w:val="es-CL"/>
-              </w:rPr>
-              <w:t xml:space="preserve"> sistema tras finalizar llamada debe mostrar la opci</w:t>
-            </w:r>
-            <w:r>
-              <w:rPr>
-                <w:lang w:val="es-CL"/>
-              </w:rPr>
-              <w:t>ó</w:t>
-            </w:r>
-            <w:r>
-              <w:rPr>
-                <w:lang w:val="es-CL"/>
-              </w:rPr>
-              <w:t>n de llamar al siguiente contacto y de volver a llamar.</w:t>
+              <w:left w:w="60" w:type="dxa"/>
+            </w:tcMar>
+          </w:tcPr>
+          <w:p>
+            <w:pPr>
+              <w:pStyle w:val="Normal"/>
+              <w:widowControl w:val="false"/>
+              <w:spacing w:lineRule="auto" w:line="240" w:before="0" w:after="0"/>
+              <w:rPr>
+                <w:lang w:val="es-CL"/>
+              </w:rPr>
+            </w:pPr>
+            <w:r>
+              <w:rPr>
+                <w:lang w:val="es-CL"/>
+              </w:rPr>
+              <w:t>El sistema tras finalizar llamada debe mostrar la opción de llamar al siguiente contacto y de volver a llamar.</w:t>
             </w:r>
           </w:p>
         </w:tc>
@@ -2459,7 +2323,7 @@
             </w:tcBorders>
             <w:shd w:fill="auto" w:val="clear"/>
             <w:tcMar>
-              <w:left w:w="70" w:type="dxa"/>
+              <w:left w:w="60" w:type="dxa"/>
             </w:tcMar>
           </w:tcPr>
           <w:p>
@@ -2497,7 +2361,7 @@
             </w:tcBorders>
             <w:shd w:fill="auto" w:val="clear"/>
             <w:tcMar>
-              <w:left w:w="70" w:type="dxa"/>
+              <w:left w:w="60" w:type="dxa"/>
             </w:tcMar>
           </w:tcPr>
           <w:p>
@@ -2530,35 +2394,23 @@
             </w:tcBorders>
             <w:shd w:fill="auto" w:val="clear"/>
             <w:tcMar>
-              <w:left w:w="70" w:type="dxa"/>
-            </w:tcMar>
-          </w:tcPr>
-          <w:p>
-            <w:pPr>
-              <w:pStyle w:val="Normal"/>
-              <w:widowControl w:val="false"/>
-              <w:spacing w:lineRule="auto" w:line="240" w:before="0" w:after="0"/>
-              <w:rPr>
-                <w:lang w:val="es-CL"/>
-              </w:rPr>
-            </w:pPr>
-            <w:r>
-              <w:rPr>
-                <w:lang w:val="es-CL"/>
-              </w:rPr>
-              <w:t>El sistema debe poder guardar datos de</w:t>
-            </w:r>
-            <w:r>
-              <w:rPr>
-                <w:lang w:val="es-CL"/>
-              </w:rPr>
-              <w:t xml:space="preserve"> encuesta</w:t>
-            </w:r>
-            <w:r>
-              <w:rPr>
-                <w:lang w:val="es-CL"/>
-              </w:rPr>
-              <w:t>s.</w:t>
+              <w:left w:w="60" w:type="dxa"/>
+            </w:tcMar>
+          </w:tcPr>
+          <w:p>
+            <w:pPr>
+              <w:pStyle w:val="Normal"/>
+              <w:widowControl w:val="false"/>
+              <w:spacing w:lineRule="auto" w:line="240" w:before="0" w:after="0"/>
+              <w:rPr>
+                <w:lang w:val="es-CL"/>
+              </w:rPr>
+            </w:pPr>
+            <w:r>
+              <w:rPr>
+                <w:lang w:val="es-CL"/>
+              </w:rPr>
+              <w:t>El sistema debe poder guardar datos de encuestas.</w:t>
             </w:r>
           </w:p>
         </w:tc>
@@ -2575,7 +2427,7 @@
             </w:tcBorders>
             <w:shd w:fill="auto" w:val="clear"/>
             <w:tcMar>
-              <w:left w:w="70" w:type="dxa"/>
+              <w:left w:w="60" w:type="dxa"/>
             </w:tcMar>
           </w:tcPr>
           <w:p>
@@ -2613,7 +2465,7 @@
             </w:tcBorders>
             <w:shd w:fill="auto" w:val="clear"/>
             <w:tcMar>
-              <w:left w:w="70" w:type="dxa"/>
+              <w:left w:w="60" w:type="dxa"/>
             </w:tcMar>
           </w:tcPr>
           <w:p>
@@ -2646,35 +2498,23 @@
             </w:tcBorders>
             <w:shd w:fill="auto" w:val="clear"/>
             <w:tcMar>
-              <w:left w:w="70" w:type="dxa"/>
-            </w:tcMar>
-          </w:tcPr>
-          <w:p>
-            <w:pPr>
-              <w:pStyle w:val="Normal"/>
-              <w:widowControl w:val="false"/>
-              <w:spacing w:lineRule="auto" w:line="240" w:before="0" w:after="0"/>
-              <w:rPr>
-                <w:lang w:val="es-CL"/>
-              </w:rPr>
-            </w:pPr>
-            <w:r>
-              <w:rPr>
-                <w:lang w:val="es-CL"/>
-              </w:rPr>
-              <w:t xml:space="preserve">El sistema debe poder crear, leer, actualizar y eliminar datos de </w:t>
-            </w:r>
-            <w:r>
-              <w:rPr>
-                <w:lang w:val="es-CL"/>
-              </w:rPr>
-              <w:t>c</w:t>
-            </w:r>
-            <w:r>
-              <w:rPr>
-                <w:lang w:val="es-CL"/>
-              </w:rPr>
-              <w:t>ontactos.</w:t>
+              <w:left w:w="60" w:type="dxa"/>
+            </w:tcMar>
+          </w:tcPr>
+          <w:p>
+            <w:pPr>
+              <w:pStyle w:val="Normal"/>
+              <w:widowControl w:val="false"/>
+              <w:spacing w:lineRule="auto" w:line="240" w:before="0" w:after="0"/>
+              <w:rPr>
+                <w:lang w:val="es-CL"/>
+              </w:rPr>
+            </w:pPr>
+            <w:r>
+              <w:rPr>
+                <w:lang w:val="es-CL"/>
+              </w:rPr>
+              <w:t>El sistema debe poder crear, leer, actualizar y eliminar datos de contactos.</w:t>
             </w:r>
           </w:p>
         </w:tc>
@@ -2691,7 +2531,7 @@
             </w:tcBorders>
             <w:shd w:fill="auto" w:val="clear"/>
             <w:tcMar>
-              <w:left w:w="70" w:type="dxa"/>
+              <w:left w:w="60" w:type="dxa"/>
             </w:tcMar>
           </w:tcPr>
           <w:p>
@@ -2783,7 +2623,7 @@
         <w:tblStyle w:val="Table3"/>
         <w:tblW w:w="9020" w:type="dxa"/>
         <w:jc w:val="left"/>
-        <w:tblInd w:w="-37" w:type="dxa"/>
+        <w:tblInd w:w="-46" w:type="dxa"/>
         <w:tblBorders>
           <w:top w:val="single" w:sz="8" w:space="0" w:color="000001"/>
           <w:left w:val="single" w:sz="8" w:space="0" w:color="000001"/>
@@ -2794,7 +2634,7 @@
         </w:tblBorders>
         <w:tblCellMar>
           <w:top w:w="100" w:type="dxa"/>
-          <w:left w:w="70" w:type="dxa"/>
+          <w:left w:w="60" w:type="dxa"/>
           <w:bottom w:w="100" w:type="dxa"/>
           <w:right w:w="100" w:type="dxa"/>
         </w:tblCellMar>
@@ -2820,7 +2660,7 @@
             </w:tcBorders>
             <w:shd w:fill="auto" w:val="clear"/>
             <w:tcMar>
-              <w:left w:w="70" w:type="dxa"/>
+              <w:left w:w="60" w:type="dxa"/>
             </w:tcMar>
           </w:tcPr>
           <w:p>
@@ -2853,7 +2693,7 @@
             </w:tcBorders>
             <w:shd w:fill="auto" w:val="clear"/>
             <w:tcMar>
-              <w:left w:w="70" w:type="dxa"/>
+              <w:left w:w="60" w:type="dxa"/>
             </w:tcMar>
           </w:tcPr>
           <w:p>
@@ -2886,7 +2726,7 @@
             </w:tcBorders>
             <w:shd w:fill="auto" w:val="clear"/>
             <w:tcMar>
-              <w:left w:w="70" w:type="dxa"/>
+              <w:left w:w="60" w:type="dxa"/>
             </w:tcMar>
           </w:tcPr>
           <w:p>
@@ -2924,7 +2764,7 @@
             </w:tcBorders>
             <w:shd w:fill="auto" w:val="clear"/>
             <w:tcMar>
-              <w:left w:w="70" w:type="dxa"/>
+              <w:left w:w="60" w:type="dxa"/>
             </w:tcMar>
           </w:tcPr>
           <w:p>
@@ -2957,7 +2797,7 @@
             </w:tcBorders>
             <w:shd w:fill="auto" w:val="clear"/>
             <w:tcMar>
-              <w:left w:w="70" w:type="dxa"/>
+              <w:left w:w="60" w:type="dxa"/>
             </w:tcMar>
           </w:tcPr>
           <w:p>
@@ -2990,7 +2830,7 @@
             </w:tcBorders>
             <w:shd w:fill="auto" w:val="clear"/>
             <w:tcMar>
-              <w:left w:w="70" w:type="dxa"/>
+              <w:left w:w="60" w:type="dxa"/>
             </w:tcMar>
           </w:tcPr>
           <w:p>
@@ -3026,7 +2866,7 @@
             </w:tcBorders>
             <w:shd w:fill="auto" w:val="clear"/>
             <w:tcMar>
-              <w:left w:w="70" w:type="dxa"/>
+              <w:left w:w="60" w:type="dxa"/>
             </w:tcMar>
           </w:tcPr>
           <w:p>
@@ -3059,7 +2899,7 @@
             </w:tcBorders>
             <w:shd w:fill="auto" w:val="clear"/>
             <w:tcMar>
-              <w:left w:w="70" w:type="dxa"/>
+              <w:left w:w="60" w:type="dxa"/>
             </w:tcMar>
           </w:tcPr>
           <w:p>
@@ -3092,7 +2932,7 @@
             </w:tcBorders>
             <w:shd w:fill="auto" w:val="clear"/>
             <w:tcMar>
-              <w:left w:w="70" w:type="dxa"/>
+              <w:left w:w="60" w:type="dxa"/>
             </w:tcMar>
           </w:tcPr>
           <w:p>
@@ -3130,7 +2970,7 @@
             </w:tcBorders>
             <w:shd w:fill="auto" w:val="clear"/>
             <w:tcMar>
-              <w:left w:w="70" w:type="dxa"/>
+              <w:left w:w="60" w:type="dxa"/>
             </w:tcMar>
           </w:tcPr>
           <w:p>
@@ -3165,7 +3005,7 @@
             </w:tcBorders>
             <w:shd w:fill="auto" w:val="clear"/>
             <w:tcMar>
-              <w:left w:w="70" w:type="dxa"/>
+              <w:left w:w="60" w:type="dxa"/>
             </w:tcMar>
           </w:tcPr>
           <w:p>
@@ -3198,7 +3038,7 @@
             </w:tcBorders>
             <w:shd w:fill="auto" w:val="clear"/>
             <w:tcMar>
-              <w:left w:w="70" w:type="dxa"/>
+              <w:left w:w="60" w:type="dxa"/>
             </w:tcMar>
           </w:tcPr>
           <w:p>
@@ -3238,7 +3078,7 @@
             </w:tcBorders>
             <w:shd w:fill="auto" w:val="clear"/>
             <w:tcMar>
-              <w:left w:w="70" w:type="dxa"/>
+              <w:left w:w="60" w:type="dxa"/>
             </w:tcMar>
           </w:tcPr>
           <w:p>
@@ -3273,7 +3113,7 @@
             </w:tcBorders>
             <w:shd w:fill="auto" w:val="clear"/>
             <w:tcMar>
-              <w:left w:w="70" w:type="dxa"/>
+              <w:left w:w="60" w:type="dxa"/>
             </w:tcMar>
           </w:tcPr>
           <w:p>
@@ -3306,7 +3146,7 @@
             </w:tcBorders>
             <w:shd w:fill="auto" w:val="clear"/>
             <w:tcMar>
-              <w:left w:w="70" w:type="dxa"/>
+              <w:left w:w="60" w:type="dxa"/>
             </w:tcMar>
           </w:tcPr>
           <w:p>
@@ -3332,14 +3172,10 @@
       <w:pPr>
         <w:pStyle w:val="Normal"/>
         <w:spacing w:before="0" w:after="0"/>
-        <w:rPr>
-          <w:lang w:val="es-CL"/>
-        </w:rPr>
+        <w:rPr/>
       </w:pPr>
       <w:r>
-        <w:rPr>
-          <w:lang w:val="es-CL"/>
-        </w:rPr>
+        <w:rPr/>
       </w:r>
     </w:p>
     <w:sectPr>
@@ -3375,12 +3211,10 @@
         <w:sz w:val="20"/>
         <w:szCs w:val="20"/>
       </w:rPr>
-    </w:r>
-    <w:r>
       <mc:AlternateContent>
         <mc:Choice Requires="wps">
           <w:drawing>
-            <wp:anchor behindDoc="0" distT="0" distB="0" distL="0" distR="0" simplePos="0" locked="0" layoutInCell="1" allowOverlap="1" relativeHeight="3">
+            <wp:anchor behindDoc="1" distT="0" distB="0" distL="0" distR="0" simplePos="0" locked="0" layoutInCell="1" allowOverlap="1" relativeHeight="3">
               <wp:simplePos x="0" y="0"/>
               <wp:positionH relativeFrom="margin">
                 <wp:align>right</wp:align>
@@ -3388,37 +3222,45 @@
               <wp:positionV relativeFrom="paragraph">
                 <wp:posOffset>635</wp:posOffset>
               </wp:positionV>
-              <wp:extent cx="97790" cy="177800"/>
+              <wp:extent cx="98425" cy="177165"/>
               <wp:effectExtent l="0" t="0" r="0" b="0"/>
               <wp:wrapSquare wrapText="largest"/>
               <wp:docPr id="2" name="Frame1"/>
               <a:graphic xmlns:a="http://schemas.openxmlformats.org/drawingml/2006/main">
                 <a:graphicData uri="http://schemas.microsoft.com/office/word/2010/wordprocessingShape">
                   <wps:wsp>
-                    <wps:cNvSpPr txBox="1"/>
+                    <wps:cNvSpPr/>
                     <wps:spPr>
                       <a:xfrm>
                         <a:off x="0" y="0"/>
-                        <a:ext cx="97790" cy="177800"/>
+                        <a:ext cx="97920" cy="176400"/>
                       </a:xfrm>
-                      <a:prstGeom prst="rect"/>
-                      <a:solidFill>
-                        <a:srgbClr val="FFFFFF">
-                          <a:alpha val="0"/>
-                        </a:srgbClr>
-                      </a:solidFill>
+                      <a:prstGeom prst="rect">
+                        <a:avLst/>
+                      </a:prstGeom>
+                      <a:noFill/>
+                      <a:ln>
+                        <a:noFill/>
+                      </a:ln>
                     </wps:spPr>
+                    <wps:style>
+                      <a:lnRef idx="0"/>
+                      <a:fillRef idx="0"/>
+                      <a:effectRef idx="0"/>
+                      <a:fontRef idx="minor"/>
+                    </wps:style>
                     <wps:txbx>
                       <w:txbxContent>
                         <w:p>
                           <w:pPr>
                             <w:pStyle w:val="Footer"/>
-                            <w:pBdr/>
-                            <w:rPr/>
+                            <w:rPr>
+                              <w:color w:val="auto"/>
+                            </w:rPr>
                           </w:pPr>
                           <w:r>
                             <w:rPr>
-                              <w:rStyle w:val="Pagenumber"/>
+                              <w:color w:val="auto"/>
                             </w:rPr>
                             <w:fldChar w:fldCharType="begin"/>
                           </w:r>
@@ -3437,7 +3279,7 @@
                         </w:p>
                       </w:txbxContent>
                     </wps:txbx>
-                    <wps:bodyPr anchor="t" lIns="0" tIns="0" rIns="0" bIns="0">
+                    <wps:bodyPr lIns="0" rIns="0" tIns="0" bIns="0">
                       <a:spAutoFit/>
                     </wps:bodyPr>
                   </wps:wsp>
@@ -3448,19 +3290,22 @@
         </mc:Choice>
         <mc:Fallback>
           <w:pict>
-            <v:rect fillcolor="#FFFFFF" style="position:absolute;rotation:0;width:7.7pt;height:14pt;mso-wrap-distance-left:0pt;mso-wrap-distance-right:0pt;mso-wrap-distance-top:0pt;mso-wrap-distance-bottom:0pt;margin-top:0.05pt;mso-position-vertical-relative:text;margin-left:434.2pt;mso-position-horizontal:right;mso-position-horizontal-relative:margin">
-              <v:fill opacity="0f"/>
-              <v:textbox inset="0in,0in,0in,0in">
+            <v:rect id="shape_0" ID="Frame1" fillcolor="white" stroked="f" style="position:absolute;margin-left:434.15pt;margin-top:0.05pt;width:7.65pt;height:13.85pt;mso-position-horizontal:right;mso-position-horizontal-relative:margin">
+              <w10:wrap type="square"/>
+              <v:fill o:detectmouseclick="t" type="solid" color2="black" opacity="0"/>
+              <v:stroke color="#3465a4" joinstyle="round" endcap="flat"/>
+              <v:textbox>
                 <w:txbxContent>
                   <w:p>
                     <w:pPr>
                       <w:pStyle w:val="Footer"/>
-                      <w:pBdr/>
-                      <w:rPr/>
+                      <w:rPr>
+                        <w:color w:val="auto"/>
+                      </w:rPr>
                     </w:pPr>
                     <w:r>
                       <w:rPr>
-                        <w:rStyle w:val="Pagenumber"/>
+                        <w:color w:val="auto"/>
                       </w:rPr>
                       <w:fldChar w:fldCharType="begin"/>
                     </w:r>
@@ -3479,7 +3324,6 @@
                   </w:p>
                 </w:txbxContent>
               </v:textbox>
-              <w10:wrap type="square" side="largest"/>
             </v:rect>
           </w:pict>
         </mc:Fallback>
@@ -3545,7 +3389,6 @@
     <w:rPrDefault>
       <w:rPr>
         <w:rFonts w:ascii="Cambria" w:hAnsi="Cambria" w:eastAsia="ＭＳ 明朝" w:cs="" w:asciiTheme="minorHAnsi" w:cstheme="minorBidi" w:eastAsiaTheme="minorEastAsia" w:hAnsiTheme="minorHAnsi"/>
-        <w:sz w:val="24"/>
         <w:szCs w:val="24"/>
         <w:lang w:val="en-US" w:eastAsia="es-ES" w:bidi="ar-SA"/>
       </w:rPr>
@@ -3940,7 +3783,7 @@
     </w:pPr>
     <w:rPr>
       <w:rFonts w:ascii="Cambria" w:hAnsi="Cambria" w:eastAsia="ＭＳ 明朝" w:cs="" w:asciiTheme="minorHAnsi" w:cstheme="minorBidi" w:eastAsiaTheme="minorEastAsia" w:hAnsiTheme="minorHAnsi"/>
-      <w:color w:val="auto"/>
+      <w:color w:val="00000A"/>
       <w:sz w:val="24"/>
       <w:szCs w:val="24"/>
       <w:lang w:val="en-US" w:eastAsia="es-ES" w:bidi="ar-SA"/>

</xml_diff>